<commit_message>
change manuals, change TIP for map and plots
</commit_message>
<xml_diff>
--- a/Operation_Manual.docx
+++ b/Operation_Manual.docx
@@ -48,12 +48,85 @@
           </wp:inline>
         </w:drawing>
       </w:r>
+      <w:r>
+        <w:t xml:space="preserve"> </w:t>
+      </w:r>
+      <w:r>
+        <w:t xml:space="preserve">Operation</w:t>
+      </w:r>
+      <w:r>
+        <w:t xml:space="preserve"> </w:t>
+      </w:r>
+      <w:r>
+        <w:t xml:space="preserve">Manual</w:t>
+      </w:r>
     </w:p>
     <w:p>
       <w:pPr>
         <w:pStyle w:val="Author"/>
       </w:pPr>
       <w:r>
+        <w:t xml:space="preserve">Current</w:t>
+      </w:r>
+      <w:r>
+        <w:t xml:space="preserve"> </w:t>
+      </w:r>
+      <w:r>
+        <w:t xml:space="preserve">Operator</w:t>
+      </w:r>
+      <w:r>
+        <w:t xml:space="preserve"> </w:t>
+      </w:r>
+      <w:r>
+        <w:t xml:space="preserve">and</w:t>
+      </w:r>
+      <w:r>
+        <w:t xml:space="preserve"> </w:t>
+      </w:r>
+      <w:r>
+        <w:t xml:space="preserve">Maintainer:</w:t>
+      </w:r>
+      <w:r>
+        <w:t xml:space="preserve"> </w:t>
+      </w:r>
+      <w:r>
+        <w:t xml:space="preserve">XXXX</w:t>
+      </w:r>
+      <w:r>
+        <w:t xml:space="preserve"> </w:t>
+      </w:r>
+      <w:r>
+        <w:t xml:space="preserve">-</w:t>
+      </w:r>
+      <w:r>
+        <w:t xml:space="preserve"> </w:t>
+      </w:r>
+      <w:hyperlink r:id="rId21">
+        <w:r>
+          <w:rPr>
+            <w:rStyle w:val="Hyperlink"/>
+          </w:rPr>
+          <w:t xml:space="preserve">contact@site.com</w:t>
+        </w:r>
+      </w:hyperlink>
+    </w:p>
+    <w:p>
+      <w:pPr>
+        <w:pStyle w:val="Author"/>
+      </w:pPr>
+      <w:r>
+        <w:t xml:space="preserve">Original</w:t>
+      </w:r>
+      <w:r>
+        <w:t xml:space="preserve"> </w:t>
+      </w:r>
+      <w:r>
+        <w:t xml:space="preserve">Developer:</w:t>
+      </w:r>
+      <w:r>
+        <w:t xml:space="preserve"> </w:t>
+      </w:r>
+      <w:r>
         <w:t xml:space="preserve">Michael</w:t>
       </w:r>
       <w:r>
@@ -65,7 +138,13 @@
       <w:r>
         <w:t xml:space="preserve"> </w:t>
       </w:r>
-      <w:hyperlink r:id="rId21">
+      <w:r>
+        <w:t xml:space="preserve">-</w:t>
+      </w:r>
+      <w:r>
+        <w:t xml:space="preserve"> </w:t>
+      </w:r>
+      <w:hyperlink r:id="rId22">
         <w:r>
           <w:rPr>
             <w:rStyle w:val="Hyperlink"/>
@@ -79,7 +158,7 @@
         <w:pStyle w:val="Date"/>
       </w:pPr>
       <w:r>
-        <w:t xml:space="preserve">2020-11-11</w:t>
+        <w:t xml:space="preserve">2020-12-15</w:t>
       </w:r>
     </w:p>
     <w:sdt>
@@ -112,29 +191,29 @@
       <w:pPr>
         <w:pStyle w:val="Heading1"/>
       </w:pPr>
-      <w:bookmarkStart w:id="22" w:name="overview"/>
+      <w:bookmarkStart w:id="23" w:name="overview"/>
       <w:r>
         <w:t xml:space="preserve">Overview</w:t>
       </w:r>
-      <w:bookmarkEnd w:id="22"/>
+      <w:bookmarkEnd w:id="23"/>
     </w:p>
     <w:p>
       <w:pPr>
         <w:pStyle w:val="FirstParagraph"/>
       </w:pPr>
       <w:r>
-        <w:t xml:space="preserve">The Ultra High Speed Ground Transportation (UHSGT) Planning Dashboard is a tool to investigate the Eugene, OR to Vancouver, British Columbia corridor for the purposes of planning a potential UGSGT system in the Pacific Northwest (PNW). This dashboard is a web-based application - it requires no specific technical domain knowledge to use and gather information from. This dashboard brings together a variety of data streams which work together to represent the governance and transportation networks which make up the corridor. Combining all of this data in one place allows the user to inspect spatial connections between different features and retrieve statistics with ease and immediacy. In addition, this tool provides the ability for users to define their own spatial geometries and investigate how those new features interact with existing map layers, boundaries, and features.</w:t>
+        <w:t xml:space="preserve">The Ultra High Speed Ground Transportation (UHSGT) Planning Dashboard is a tool to investigate the Eugene, OR to Vancouver, British Columbia corridor for the purposes of planning a potential UHSGT system in the Pacific Northwest (PNW). This dashboard is a web-based application - it requires no specific technical domain knowledge to use and gather information from. This dashboard brings together a variety of data streams which work together to represent the governance and transportation networks which make up the corridor. Combining all of this data in one place allows the user to inspect spatial connections between different features and retrieve statistics with ease and immediacy. In addition, this tool provides the ability for users to define their own spatial geometries and investigate how those new features interact with existing map layers, boundaries, and features.</w:t>
       </w:r>
     </w:p>
     <w:p>
       <w:pPr>
         <w:pStyle w:val="Heading2"/>
       </w:pPr>
-      <w:bookmarkStart w:id="23" w:name="dashboard-features"/>
+      <w:bookmarkStart w:id="24" w:name="dashboard-features"/>
       <w:r>
         <w:t xml:space="preserve">Dashboard Features</w:t>
       </w:r>
-      <w:bookmarkEnd w:id="23"/>
+      <w:bookmarkEnd w:id="24"/>
     </w:p>
     <w:p>
       <w:pPr>
@@ -220,11 +299,11 @@
       <w:pPr>
         <w:pStyle w:val="Heading1"/>
       </w:pPr>
-      <w:bookmarkStart w:id="24" w:name="user-manual"/>
+      <w:bookmarkStart w:id="25" w:name="user-manual"/>
       <w:r>
         <w:t xml:space="preserve">User Manual</w:t>
       </w:r>
-      <w:bookmarkEnd w:id="24"/>
+      <w:bookmarkEnd w:id="25"/>
     </w:p>
     <w:p>
       <w:pPr>
@@ -238,11 +317,11 @@
       <w:pPr>
         <w:pStyle w:val="Heading2"/>
       </w:pPr>
-      <w:bookmarkStart w:id="25" w:name="dashboard-navigation"/>
+      <w:bookmarkStart w:id="26" w:name="dashboard-navigation"/>
       <w:r>
         <w:t xml:space="preserve">Dashboard Navigation</w:t>
       </w:r>
-      <w:bookmarkEnd w:id="25"/>
+      <w:bookmarkEnd w:id="26"/>
     </w:p>
     <w:p>
       <w:pPr>
@@ -272,7 +351,7 @@
                     </pic:cNvPicPr>
                   </pic:nvPicPr>
                   <pic:blipFill>
-                    <a:blip r:embed="rId26"/>
+                    <a:blip r:embed="rId27"/>
                     <a:stretch>
                       <a:fillRect/>
                     </a:stretch>
@@ -630,11 +709,11 @@
       <w:pPr>
         <w:pStyle w:val="Heading2"/>
       </w:pPr>
-      <w:bookmarkStart w:id="27" w:name="dashboard-pages"/>
+      <w:bookmarkStart w:id="28" w:name="dashboard-pages"/>
       <w:r>
         <w:t xml:space="preserve">Dashboard Pages</w:t>
       </w:r>
-      <w:bookmarkEnd w:id="27"/>
+      <w:bookmarkEnd w:id="28"/>
     </w:p>
     <w:p>
       <w:pPr>
@@ -648,11 +727,11 @@
       <w:pPr>
         <w:pStyle w:val="Heading3"/>
       </w:pPr>
-      <w:bookmarkStart w:id="28" w:name="base-map"/>
+      <w:bookmarkStart w:id="29" w:name="base-map"/>
       <w:r>
         <w:t xml:space="preserve">Base Map</w:t>
       </w:r>
-      <w:bookmarkEnd w:id="28"/>
+      <w:bookmarkEnd w:id="29"/>
     </w:p>
     <w:p>
       <w:pPr>
@@ -667,18 +746,18 @@
         <w:pStyle w:val="BodyText"/>
       </w:pPr>
       <w:r>
-        <w:t xml:space="preserve">The default map displays a multitude of layers depicting jurisdictional boundaries and important transportation features located along corridor. The extent of the base map reaches from Eugene, Oregon to Vancouver, British Columbia and from the Pacific Ocean to the Cascades. Many of the map layers’ extents were much larger than what is currently shown in the dashboard but were buffered/reduced to limit computational load and to narrow the region for planning efforts. As implied earlier, the map contains layers for British Columbia, Washington, and Oregon - not all states or regions have the same type of data or types of layers available to them. This was a result of data being available for certain regions and not others as well as differences in data between the US and CA.</w:t>
+        <w:t xml:space="preserve">The default map displays a multitude of layers depicting jurisdictional boundaries and important transportation features located along the corridor. The extent of the base map reaches from Eugene, Oregon to Vancouver, British Columbia and from the Pacific Ocean to the Cascades. Many of the map layers’ extents were much larger than what is currently shown in the dashboard but were buffered/reduced to limit computational load and to narrow the region for planning efforts. As implied earlier, the map contains layers for British Columbia, Washington, and Oregon - not all states or regions have the same type of data or types of layers available to them. This was a result of data being available for certain regions and not others as well as differences in data between the United States and Canada.</w:t>
       </w:r>
     </w:p>
     <w:p>
       <w:pPr>
         <w:pStyle w:val="Heading4"/>
       </w:pPr>
-      <w:bookmarkStart w:id="29" w:name="map-info"/>
+      <w:bookmarkStart w:id="30" w:name="map-info"/>
       <w:r>
         <w:t xml:space="preserve">Map Info</w:t>
       </w:r>
-      <w:bookmarkEnd w:id="29"/>
+      <w:bookmarkEnd w:id="30"/>
     </w:p>
     <w:p>
       <w:pPr>
@@ -773,7 +852,7 @@
         </w:numPr>
       </w:pPr>
       <w:r>
-        <w:t xml:space="preserve">The default metric for the US/CA Census layers are Total Population and Population(2016), respectively</w:t>
+        <w:t xml:space="preserve">The default metric for the census layers are Total Population and Population(2016), US and CA respectively</w:t>
       </w:r>
     </w:p>
     <w:p>
@@ -809,7 +888,7 @@
         </w:numPr>
       </w:pPr>
       <w:r>
-        <w:t xml:space="preserve">The number of metrics per US an CA can be reduced</w:t>
+        <w:t xml:space="preserve">The number of metrics per US and CA color selection menu can be reduced</w:t>
       </w:r>
     </w:p>
     <w:p>
@@ -845,7 +924,7 @@
         </w:numPr>
       </w:pPr>
       <w:r>
-        <w:t xml:space="preserve">The user can limit the number of Census metrics shown in the map pop-up window by</w:t>
+        <w:t xml:space="preserve">The user can change the census layer coloring by interacting with the Census Filters menu</w:t>
       </w:r>
     </w:p>
     <w:p>
@@ -857,7 +936,7 @@
         </w:numPr>
       </w:pPr>
       <w:r>
-        <w:t xml:space="preserve">The user can change the census layer coloring be changed by interacting with the Census Filters menu</w:t>
+        <w:t xml:space="preserve">The colors used for the US and CA census layers can be changed individually</w:t>
       </w:r>
     </w:p>
     <w:p>
@@ -869,18 +948,6 @@
         </w:numPr>
       </w:pPr>
       <w:r>
-        <w:t xml:space="preserve">The colors used for the US and CA census layers can be changed individually</w:t>
-      </w:r>
-    </w:p>
-    <w:p>
-      <w:pPr>
-        <w:pStyle w:val="Compact"/>
-        <w:numPr>
-          <w:numId w:val="1017"/>
-          <w:ilvl w:val="1"/>
-        </w:numPr>
-      </w:pPr>
-      <w:r>
         <w:t xml:space="preserve">The metric used to color the map will also be displayed in the histogram below each menu input</w:t>
       </w:r>
     </w:p>
@@ -905,7 +972,7 @@
         </w:numPr>
       </w:pPr>
       <w:r>
-        <w:t xml:space="preserve">These plots display histograms for the selected variable used to color each census layer by</w:t>
+        <w:t xml:space="preserve">These plots display histograms for the selected variable used to color each census layer by changing each national census color input</w:t>
       </w:r>
     </w:p>
     <w:p>
@@ -917,7 +984,7 @@
         </w:numPr>
       </w:pPr>
       <w:r>
-        <w:t xml:space="preserve">The top plot displays the histogram for the entire corridor for the specified hairball</w:t>
+        <w:t xml:space="preserve">Each plot displays the histogram for the entire corridor for the specified variable</w:t>
       </w:r>
     </w:p>
     <w:p>
@@ -929,42 +996,18 @@
         </w:numPr>
       </w:pPr>
       <w:r>
-        <w:t xml:space="preserve">The bottom plot displays the histogram for a subset of the corridor for the specified variable</w:t>
-      </w:r>
-    </w:p>
-    <w:p>
-      <w:pPr>
-        <w:pStyle w:val="Compact"/>
-        <w:numPr>
-          <w:numId w:val="1019"/>
-          <w:ilvl w:val="2"/>
-        </w:numPr>
-      </w:pPr>
-      <w:r>
-        <w:t xml:space="preserve">This subset is determined by the map bounding box created by the map viewer pane</w:t>
-      </w:r>
-    </w:p>
-    <w:p>
-      <w:pPr>
-        <w:pStyle w:val="Compact"/>
-        <w:numPr>
-          <w:numId w:val="1019"/>
-          <w:ilvl w:val="2"/>
-        </w:numPr>
-      </w:pPr>
-      <w:r>
-        <w:t xml:space="preserve">Example: if the user zooms into the map, they will make this bounding box smaller this displaying a smaller number of census tracts, the subset map will redraw the histogram only using the census tracts seen in the viewer pane/bounding box</w:t>
+        <w:t xml:space="preserve">Clicking on a census tract will locate it on the histogram’s distribution via a white vertical bar</w:t>
       </w:r>
     </w:p>
     <w:p>
       <w:pPr>
         <w:pStyle w:val="Heading3"/>
       </w:pPr>
-      <w:bookmarkStart w:id="30" w:name="filtered-map"/>
+      <w:bookmarkStart w:id="31" w:name="filtered-map"/>
       <w:r>
         <w:t xml:space="preserve">Filtered Map</w:t>
       </w:r>
-      <w:bookmarkEnd w:id="30"/>
+      <w:bookmarkEnd w:id="31"/>
     </w:p>
     <w:p>
       <w:pPr>
@@ -1002,7 +1045,7 @@
                     </pic:cNvPicPr>
                   </pic:nvPicPr>
                   <pic:blipFill>
-                    <a:blip r:embed="rId31"/>
+                    <a:blip r:embed="rId32"/>
                     <a:stretch>
                       <a:fillRect/>
                     </a:stretch>
@@ -1033,22 +1076,58 @@
       <w:pPr>
         <w:pStyle w:val="Heading4"/>
       </w:pPr>
-      <w:bookmarkStart w:id="32" w:name="page-description"/>
+      <w:bookmarkStart w:id="33" w:name="page-description"/>
       <w:r>
         <w:t xml:space="preserve">Page Description</w:t>
       </w:r>
-      <w:bookmarkEnd w:id="32"/>
+      <w:bookmarkEnd w:id="33"/>
+    </w:p>
+    <w:p>
+      <w:pPr>
+        <w:pStyle w:val="Compact"/>
+        <w:numPr>
+          <w:numId w:val="1019"/>
+          <w:ilvl w:val="0"/>
+        </w:numPr>
+      </w:pPr>
+      <w:r>
+        <w:t xml:space="preserve">Top Input Container</w:t>
+      </w:r>
     </w:p>
     <w:p>
       <w:pPr>
         <w:pStyle w:val="Compact"/>
         <w:numPr>
           <w:numId w:val="1020"/>
-          <w:ilvl w:val="0"/>
-        </w:numPr>
-      </w:pPr>
-      <w:r>
-        <w:t xml:space="preserve">Top Input Container</w:t>
+          <w:ilvl w:val="1"/>
+        </w:numPr>
+      </w:pPr>
+      <w:r>
+        <w:t xml:space="preserve">Contains the buttons used to filter map and download shapefile</w:t>
+      </w:r>
+    </w:p>
+    <w:p>
+      <w:pPr>
+        <w:pStyle w:val="Compact"/>
+        <w:numPr>
+          <w:numId w:val="1020"/>
+          <w:ilvl w:val="1"/>
+        </w:numPr>
+      </w:pPr>
+      <w:r>
+        <w:t xml:space="preserve">Displays the inputs to change the buffer applied to the user’s geometry and selector for variables to show the box plots</w:t>
+      </w:r>
+    </w:p>
+    <w:p>
+      <w:pPr>
+        <w:pStyle w:val="Compact"/>
+        <w:numPr>
+          <w:numId w:val="1019"/>
+          <w:ilvl w:val="0"/>
+        </w:numPr>
+      </w:pPr>
+      <w:r>
+        <w:t xml:space="preserve">Spatially Filtered Maps</w:t>
       </w:r>
     </w:p>
     <w:p>
@@ -1060,7 +1139,7 @@
         </w:numPr>
       </w:pPr>
       <w:r>
-        <w:t xml:space="preserve">Contains the buttons used to filter map and download shapefile</w:t>
+        <w:t xml:space="preserve">This is the default tab for the tab box</w:t>
       </w:r>
     </w:p>
     <w:p>
@@ -1072,19 +1151,7 @@
         </w:numPr>
       </w:pPr>
       <w:r>
-        <w:t xml:space="preserve">Displays the inputs to change the buffer applied to the user’s geometry and selector for variables to show the box plots</w:t>
-      </w:r>
-    </w:p>
-    <w:p>
-      <w:pPr>
-        <w:pStyle w:val="Compact"/>
-        <w:numPr>
-          <w:numId w:val="1020"/>
-          <w:ilvl w:val="0"/>
-        </w:numPr>
-      </w:pPr>
-      <w:r>
-        <w:t xml:space="preserve">Spatially Filtered Maps</w:t>
+        <w:t xml:space="preserve">This tab displays two maps - the left is editable and the right displays those edits and returns buffered corridor map</w:t>
       </w:r>
     </w:p>
     <w:p>
@@ -1092,23 +1159,23 @@
         <w:pStyle w:val="Compact"/>
         <w:numPr>
           <w:numId w:val="1022"/>
-          <w:ilvl w:val="1"/>
-        </w:numPr>
-      </w:pPr>
-      <w:r>
-        <w:t xml:space="preserve">This is the default tab for the tab box</w:t>
-      </w:r>
-    </w:p>
-    <w:p>
-      <w:pPr>
-        <w:pStyle w:val="Compact"/>
-        <w:numPr>
-          <w:numId w:val="1022"/>
-          <w:ilvl w:val="1"/>
-        </w:numPr>
-      </w:pPr>
-      <w:r>
-        <w:t xml:space="preserve">This tab Displays two maps - the left is editable and the right displays those edits and returns buffered corridor map</w:t>
+          <w:ilvl w:val="2"/>
+        </w:numPr>
+      </w:pPr>
+      <w:r>
+        <w:t xml:space="preserve">The buffered map (right map) will not load until the process has been initiated by the user</w:t>
+      </w:r>
+    </w:p>
+    <w:p>
+      <w:pPr>
+        <w:pStyle w:val="Compact"/>
+        <w:numPr>
+          <w:numId w:val="1019"/>
+          <w:ilvl w:val="0"/>
+        </w:numPr>
+      </w:pPr>
+      <w:r>
+        <w:t xml:space="preserve">Metric Plots</w:t>
       </w:r>
     </w:p>
     <w:p>
@@ -1116,23 +1183,47 @@
         <w:pStyle w:val="Compact"/>
         <w:numPr>
           <w:numId w:val="1023"/>
+          <w:ilvl w:val="1"/>
+        </w:numPr>
+      </w:pPr>
+      <w:r>
+        <w:t xml:space="preserve">This tab displays plotted aggregated metrics based on the geometries defined by the user geometries and the resulting subsetted corridor</w:t>
+      </w:r>
+    </w:p>
+    <w:p>
+      <w:pPr>
+        <w:pStyle w:val="Compact"/>
+        <w:numPr>
+          <w:numId w:val="1023"/>
+          <w:ilvl w:val="1"/>
+        </w:numPr>
+      </w:pPr>
+      <w:r>
+        <w:t xml:space="preserve">The top plot displays the Percent Difference between the corridor and corridor subset for all US Census variables</w:t>
+      </w:r>
+    </w:p>
+    <w:p>
+      <w:pPr>
+        <w:pStyle w:val="Compact"/>
+        <w:numPr>
+          <w:numId w:val="1024"/>
           <w:ilvl w:val="2"/>
         </w:numPr>
       </w:pPr>
       <w:r>
-        <w:t xml:space="preserve">The buffered map (right map) will not load until the process has been initiated by the user</w:t>
-      </w:r>
-    </w:p>
-    <w:p>
-      <w:pPr>
-        <w:pStyle w:val="Compact"/>
-        <w:numPr>
-          <w:numId w:val="1020"/>
-          <w:ilvl w:val="0"/>
-        </w:numPr>
-      </w:pPr>
-      <w:r>
-        <w:t xml:space="preserve">Metric Plots</w:t>
+        <w:t xml:space="preserve">The user can choose which metric is displayed resulting from the aggregation process</w:t>
+      </w:r>
+    </w:p>
+    <w:p>
+      <w:pPr>
+        <w:pStyle w:val="Compact"/>
+        <w:numPr>
+          <w:numId w:val="1025"/>
+          <w:ilvl w:val="3"/>
+        </w:numPr>
+      </w:pPr>
+      <w:r>
+        <w:t xml:space="preserve">The median, mean, min, max, or standard deviation of the aggregated metrics - mean is the default implying the values are the average of the metrics for the subset census tracts and the corridor census tracts</w:t>
       </w:r>
     </w:p>
     <w:p>
@@ -1140,11 +1231,11 @@
         <w:pStyle w:val="Compact"/>
         <w:numPr>
           <w:numId w:val="1024"/>
-          <w:ilvl w:val="1"/>
-        </w:numPr>
-      </w:pPr>
-      <w:r>
-        <w:t xml:space="preserve">This tab displays plotted aggregated metrics based on the geometries defined by the user geometries and the resulting subsetted corridor</w:t>
+          <w:ilvl w:val="2"/>
+        </w:numPr>
+      </w:pPr>
+      <w:r>
+        <w:t xml:space="preserve">E.g. 100*(mean(Subset_Metric)-mean(Corridor_Metric))/mean(Corridor_Metric)</w:t>
       </w:r>
     </w:p>
     <w:p>
@@ -1152,23 +1243,41 @@
         <w:pStyle w:val="Compact"/>
         <w:numPr>
           <w:numId w:val="1024"/>
-          <w:ilvl w:val="1"/>
-        </w:numPr>
-      </w:pPr>
-      <w:r>
-        <w:t xml:space="preserve">The top plot displays the Percent Difference between the corridor and corridor subset for all US Census variables</w:t>
-      </w:r>
-    </w:p>
-    <w:p>
-      <w:pPr>
-        <w:pStyle w:val="Compact"/>
-        <w:numPr>
-          <w:numId w:val="1025"/>
           <w:ilvl w:val="2"/>
         </w:numPr>
       </w:pPr>
       <w:r>
-        <w:t xml:space="preserve">The user can choose which metric is displayed resulting from the aggregation process</w:t>
+        <w:t xml:space="preserve">Green indicates that the subset aggregate is larger than the corridor level aggregate (does not imply</w:t>
+      </w:r>
+      <w:r>
+        <w:t xml:space="preserve"> </w:t>
+      </w:r>
+      <w:r>
+        <w:t xml:space="preserve">“</w:t>
+      </w:r>
+      <w:r>
+        <w:t xml:space="preserve">being better</w:t>
+      </w:r>
+      <w:r>
+        <w:t xml:space="preserve">”</w:t>
+      </w:r>
+      <w:r>
+        <w:t xml:space="preserve"> </w:t>
+      </w:r>
+      <w:r>
+        <w:t xml:space="preserve">than)</w:t>
+      </w:r>
+    </w:p>
+    <w:p>
+      <w:pPr>
+        <w:pStyle w:val="Compact"/>
+        <w:numPr>
+          <w:numId w:val="1024"/>
+          <w:ilvl w:val="2"/>
+        </w:numPr>
+      </w:pPr>
+      <w:r>
+        <w:t xml:space="preserve">Both of these plots are interactive</w:t>
       </w:r>
     </w:p>
     <w:p>
@@ -1180,341 +1289,401 @@
         </w:numPr>
       </w:pPr>
       <w:r>
-        <w:t xml:space="preserve">The median, mean, min, max, or standard deviation of the aggregated metrics - mean is the default implying the values are the average of the metrics for the subset census tracts and the corridor census tracts</w:t>
-      </w:r>
-    </w:p>
-    <w:p>
-      <w:pPr>
-        <w:pStyle w:val="Compact"/>
-        <w:numPr>
-          <w:numId w:val="1025"/>
+        <w:t xml:space="preserve">The user can hover-over features with the tool-tip to display more information</w:t>
+      </w:r>
+    </w:p>
+    <w:p>
+      <w:pPr>
+        <w:pStyle w:val="Compact"/>
+        <w:numPr>
+          <w:numId w:val="1026"/>
+          <w:ilvl w:val="3"/>
+        </w:numPr>
+      </w:pPr>
+      <w:r>
+        <w:t xml:space="preserve">The user can zoom in on plot features using the zoom controls</w:t>
+      </w:r>
+    </w:p>
+    <w:p>
+      <w:pPr>
+        <w:pStyle w:val="Compact"/>
+        <w:numPr>
+          <w:numId w:val="1026"/>
+          <w:ilvl w:val="3"/>
+        </w:numPr>
+      </w:pPr>
+      <w:r>
+        <w:t xml:space="preserve">The user can take pictures of the plots and save them using the camera feature</w:t>
+      </w:r>
+    </w:p>
+    <w:p>
+      <w:pPr>
+        <w:pStyle w:val="Compact"/>
+        <w:numPr>
+          <w:numId w:val="1023"/>
+          <w:ilvl w:val="1"/>
+        </w:numPr>
+      </w:pPr>
+      <w:r>
+        <w:t xml:space="preserve">The bottom plot displays the same data but in box-plot form</w:t>
+      </w:r>
+    </w:p>
+    <w:p>
+      <w:pPr>
+        <w:pStyle w:val="Compact"/>
+        <w:numPr>
+          <w:numId w:val="1027"/>
           <w:ilvl w:val="2"/>
         </w:numPr>
       </w:pPr>
       <w:r>
-        <w:t xml:space="preserve">E.g. 100*(mean(Subset_Metric)-mean(Corridor_Metric))/mean(Corridor_Metric)</w:t>
-      </w:r>
-    </w:p>
-    <w:p>
-      <w:pPr>
-        <w:pStyle w:val="Compact"/>
-        <w:numPr>
-          <w:numId w:val="1025"/>
+        <w:t xml:space="preserve">The box plots indicate the central tendency and spread of the US Census metrics over the corridor and subsetted census tracts</w:t>
+      </w:r>
+    </w:p>
+    <w:p>
+      <w:pPr>
+        <w:pStyle w:val="Compact"/>
+        <w:numPr>
+          <w:numId w:val="1027"/>
           <w:ilvl w:val="2"/>
         </w:numPr>
       </w:pPr>
       <w:r>
-        <w:t xml:space="preserve">Green indicates that the subset aggregate is larger than the corridor level aggregate (does not imply</w:t>
+        <w:t xml:space="preserve">The user defines which variables to include in the plot by clicking on variables in the table left-adjacent</w:t>
+      </w:r>
+    </w:p>
+    <w:p>
+      <w:pPr>
+        <w:pStyle w:val="Compact"/>
+        <w:numPr>
+          <w:numId w:val="1027"/>
+          <w:ilvl w:val="2"/>
+        </w:numPr>
+      </w:pPr>
+      <w:r>
+        <w:t xml:space="preserve">Like above, this plot is also fully interactive</w:t>
+      </w:r>
+    </w:p>
+    <w:p>
+      <w:pPr>
+        <w:pStyle w:val="Compact"/>
+        <w:numPr>
+          <w:numId w:val="1019"/>
+          <w:ilvl w:val="0"/>
+        </w:numPr>
+      </w:pPr>
+      <w:r>
+        <w:t xml:space="preserve">Metric Tabular Data</w:t>
+      </w:r>
+    </w:p>
+    <w:p>
+      <w:pPr>
+        <w:pStyle w:val="Compact"/>
+        <w:numPr>
+          <w:numId w:val="1028"/>
+          <w:ilvl w:val="1"/>
+        </w:numPr>
+      </w:pPr>
+      <w:r>
+        <w:t xml:space="preserve">This tab displays the same information as the above plots do but in tabular form</w:t>
+      </w:r>
+    </w:p>
+    <w:p>
+      <w:pPr>
+        <w:pStyle w:val="Compact"/>
+        <w:numPr>
+          <w:numId w:val="1028"/>
+          <w:ilvl w:val="1"/>
+        </w:numPr>
+      </w:pPr>
+      <w:r>
+        <w:t xml:space="preserve">The data in this table can be downloaded using the buttons located on the top of the table</w:t>
+      </w:r>
+    </w:p>
+    <w:p>
+      <w:pPr>
+        <w:pStyle w:val="Compact"/>
+        <w:numPr>
+          <w:numId w:val="1019"/>
+          <w:ilvl w:val="0"/>
+        </w:numPr>
+      </w:pPr>
+      <w:r>
+        <w:t xml:space="preserve">Census Tract Subset</w:t>
+      </w:r>
+    </w:p>
+    <w:p>
+      <w:pPr>
+        <w:pStyle w:val="Compact"/>
+        <w:numPr>
+          <w:numId w:val="1029"/>
+          <w:ilvl w:val="1"/>
+        </w:numPr>
+      </w:pPr>
+      <w:r>
+        <w:t xml:space="preserve">This tab contains a table detailing which census tracts were selected by the subset</w:t>
+      </w:r>
+    </w:p>
+    <w:p>
+      <w:pPr>
+        <w:pStyle w:val="Compact"/>
+        <w:numPr>
+          <w:numId w:val="1029"/>
+          <w:ilvl w:val="1"/>
+        </w:numPr>
+      </w:pPr>
+      <w:r>
+        <w:t xml:space="preserve">The data in this table can also be downloaded and should be downloaded along with the tabular metrics above</w:t>
+      </w:r>
+    </w:p>
+    <w:p>
+      <w:pPr>
+        <w:pStyle w:val="Heading4"/>
+      </w:pPr>
+      <w:bookmarkStart w:id="34" w:name="subset-process-description"/>
+      <w:r>
+        <w:t xml:space="preserve">Subset Process Description</w:t>
+      </w:r>
+      <w:bookmarkEnd w:id="34"/>
+    </w:p>
+    <w:p>
+      <w:pPr>
+        <w:pStyle w:val="Compact"/>
+        <w:numPr>
+          <w:numId w:val="1030"/>
+          <w:ilvl w:val="0"/>
+        </w:numPr>
+      </w:pPr>
+      <w:r>
+        <w:t xml:space="preserve">The user defines a new geometry - polygons, lines, points, etc - using the left toolbar on the left hand map (see Spatially Filtered Maps tab)</w:t>
+      </w:r>
+    </w:p>
+    <w:p>
+      <w:pPr>
+        <w:pStyle w:val="Compact"/>
+        <w:numPr>
+          <w:numId w:val="1030"/>
+          <w:ilvl w:val="0"/>
+        </w:numPr>
+      </w:pPr>
+      <w:r>
+        <w:t xml:space="preserve">The user defines a buffer (default 1 mile) to be applied to their geometry (see top Navbar)</w:t>
+      </w:r>
+    </w:p>
+    <w:p>
+      <w:pPr>
+        <w:pStyle w:val="Compact"/>
+        <w:numPr>
+          <w:numId w:val="1030"/>
+          <w:ilvl w:val="0"/>
+        </w:numPr>
+      </w:pPr>
+      <w:r>
+        <w:t xml:space="preserve">The user submits their selections and initiates the filtering and aggregation process by clicking the</w:t>
       </w:r>
       <w:r>
         <w:t xml:space="preserve"> </w:t>
       </w:r>
       <w:r>
-        <w:t xml:space="preserve">“</w:t>
-      </w:r>
-      <w:r>
-        <w:t xml:space="preserve">being better</w:t>
-      </w:r>
-      <w:r>
-        <w:t xml:space="preserve">”</w:t>
+        <w:t xml:space="preserve">Filter Default Map</w:t>
       </w:r>
       <w:r>
         <w:t xml:space="preserve"> </w:t>
       </w:r>
       <w:r>
-        <w:t xml:space="preserve">than)</w:t>
-      </w:r>
-    </w:p>
-    <w:p>
-      <w:pPr>
-        <w:pStyle w:val="Compact"/>
-        <w:numPr>
-          <w:numId w:val="1025"/>
+        <w:t xml:space="preserve">button (see Navbar above)</w:t>
+      </w:r>
+    </w:p>
+    <w:p>
+      <w:pPr>
+        <w:pStyle w:val="Compact"/>
+        <w:numPr>
+          <w:numId w:val="1030"/>
+          <w:ilvl w:val="0"/>
+        </w:numPr>
+      </w:pPr>
+      <w:r>
+        <w:t xml:space="preserve">The user defined features and the resulting subset will be displayed on the right hand map (see)</w:t>
+      </w:r>
+    </w:p>
+    <w:p>
+      <w:pPr>
+        <w:pStyle w:val="Compact"/>
+        <w:numPr>
+          <w:numId w:val="1030"/>
+          <w:ilvl w:val="0"/>
+        </w:numPr>
+      </w:pPr>
+      <w:r>
+        <w:t xml:space="preserve">US Census metrics (corridor and subsets) are displayed on the Subset Plots and Subset Data tabs</w:t>
+      </w:r>
+    </w:p>
+    <w:p>
+      <w:pPr>
+        <w:pStyle w:val="Compact"/>
+        <w:numPr>
+          <w:numId w:val="1030"/>
+          <w:ilvl w:val="0"/>
+        </w:numPr>
+      </w:pPr>
+      <w:r>
+        <w:t xml:space="preserve">The user has the option to download their geometry by pressing the</w:t>
+      </w:r>
+      <w:r>
+        <w:t xml:space="preserve"> </w:t>
+      </w:r>
+      <w:r>
+        <w:t xml:space="preserve">Download User Geometry</w:t>
+      </w:r>
+      <w:r>
+        <w:t xml:space="preserve"> </w:t>
+      </w:r>
+      <w:r>
+        <w:t xml:space="preserve">button (see Navbar above)</w:t>
+      </w:r>
+    </w:p>
+    <w:p>
+      <w:pPr>
+        <w:pStyle w:val="Heading3"/>
+      </w:pPr>
+      <w:bookmarkStart w:id="35" w:name="regional-planning-page"/>
+      <w:r>
+        <w:t xml:space="preserve">Regional Planning Page</w:t>
+      </w:r>
+      <w:bookmarkEnd w:id="35"/>
+    </w:p>
+    <w:p>
+      <w:pPr>
+        <w:pStyle w:val="FirstParagraph"/>
+      </w:pPr>
+      <w:r>
+        <w:t xml:space="preserve">This page contains information about the regional agencies responsible for transposition planning along the corridor. In the US, regional transportation planning is performed by metropolitan planning organizations (MPO) or regional transportation planning organizations (RTPO) - these organizations are federally mandated and federally funded and are in place to ensure regional cooperation with regards to transportation planning. In Canada, the regional planning is performed at the Regional District level - the map currently only contains regional planning documents for Vancouver Metro/TransLink. This layer of governance directs and allocates investments for transportation projects, establish shared vision and goals for the future of the regions, and acts as a conduit that facilitate collaboration between residents, interested parties, and other levels of government both at the federal, state, and local levels. In acting in the capacity stated above, regional transportation planners produce a number of publications which detail both short-range project funding and long-range transportation planning. For the US regional planners, these documents are the Transportation Improvement Program (TIP) and the Regional Transportation Plan (RTP), respectively. The Canadian regional transportation planners also release documents that are similar to and act in the same capacity as the documents stated above - they are currently classified in the dashboard with the TIP, RTP, or CEDS acronyms for simplicity.</w:t>
+      </w:r>
+    </w:p>
+    <w:p>
+      <w:pPr>
+        <w:pStyle w:val="BodyText"/>
+      </w:pPr>
+      <w:r>
+        <w:t xml:space="preserve">This page contains a few features to help track these documents and to provide information on the US and CA regional planning organizations:</w:t>
+      </w:r>
+    </w:p>
+    <w:p>
+      <w:pPr>
+        <w:pStyle w:val="BodyText"/>
+      </w:pPr>
+      <w:r>
+        <w:t xml:space="preserve">Census Metrics Table</w:t>
+      </w:r>
+    </w:p>
+    <w:p>
+      <w:pPr>
+        <w:pStyle w:val="Compact"/>
+        <w:numPr>
+          <w:numId w:val="1031"/>
+          <w:ilvl w:val="0"/>
+        </w:numPr>
+      </w:pPr>
+      <w:r>
+        <w:t xml:space="preserve">This table is the result of spatially aggregating the census tract layers using the US MPO/RTPO boundaries</w:t>
+      </w:r>
+    </w:p>
+    <w:p>
+      <w:pPr>
+        <w:pStyle w:val="Compact"/>
+        <w:numPr>
+          <w:numId w:val="1032"/>
+          <w:ilvl w:val="1"/>
+        </w:numPr>
+      </w:pPr>
+      <w:r>
+        <w:t xml:space="preserve">This table does not currently contain data for Vancouver Metro</w:t>
+      </w:r>
+    </w:p>
+    <w:p>
+      <w:pPr>
+        <w:pStyle w:val="FirstParagraph"/>
+      </w:pPr>
+      <w:r>
+        <w:t xml:space="preserve">Documents Timeline</w:t>
+      </w:r>
+    </w:p>
+    <w:p>
+      <w:pPr>
+        <w:pStyle w:val="Compact"/>
+        <w:numPr>
+          <w:numId w:val="1033"/>
+          <w:ilvl w:val="0"/>
+        </w:numPr>
+      </w:pPr>
+      <w:r>
+        <w:t xml:space="preserve">This plot graphically depicts when the different US/CA regional planning organization’s planning documents are expected to be rewritten or updated</w:t>
+      </w:r>
+    </w:p>
+    <w:p>
+      <w:pPr>
+        <w:pStyle w:val="Compact"/>
+        <w:numPr>
+          <w:numId w:val="1034"/>
+          <w:ilvl w:val="1"/>
+        </w:numPr>
+      </w:pPr>
+      <w:r>
+        <w:t xml:space="preserve">RTP documents must be updated every 4 years in air quality non-attainment and maintenance areas, and every 5 years in other areas</w:t>
+      </w:r>
+    </w:p>
+    <w:p>
+      <w:pPr>
+        <w:pStyle w:val="Compact"/>
+        <w:numPr>
+          <w:numId w:val="1035"/>
           <w:ilvl w:val="2"/>
         </w:numPr>
       </w:pPr>
       <w:r>
-        <w:t xml:space="preserve">Both of these plots are interactive</w:t>
-      </w:r>
-    </w:p>
-    <w:p>
-      <w:pPr>
-        <w:pStyle w:val="Compact"/>
-        <w:numPr>
-          <w:numId w:val="1027"/>
-          <w:ilvl w:val="3"/>
-        </w:numPr>
-      </w:pPr>
-      <w:r>
-        <w:t xml:space="preserve">The user can hover-over features with the tool-tip to display more information</w:t>
-      </w:r>
-    </w:p>
-    <w:p>
-      <w:pPr>
-        <w:pStyle w:val="Compact"/>
-        <w:numPr>
-          <w:numId w:val="1027"/>
-          <w:ilvl w:val="3"/>
-        </w:numPr>
-      </w:pPr>
-      <w:r>
-        <w:t xml:space="preserve">The user can zoom in on plot features using the zoom controls</w:t>
-      </w:r>
-    </w:p>
-    <w:p>
-      <w:pPr>
-        <w:pStyle w:val="Compact"/>
-        <w:numPr>
-          <w:numId w:val="1027"/>
-          <w:ilvl w:val="3"/>
-        </w:numPr>
-      </w:pPr>
-      <w:r>
-        <w:t xml:space="preserve">The user can take pictures of the plots and save them using the camera feature</w:t>
-      </w:r>
-    </w:p>
-    <w:p>
-      <w:pPr>
-        <w:pStyle w:val="Compact"/>
-        <w:numPr>
-          <w:numId w:val="1024"/>
-          <w:ilvl w:val="1"/>
-        </w:numPr>
-      </w:pPr>
-      <w:r>
-        <w:t xml:space="preserve">The bottom plot displays the same data but in box-plot form</w:t>
-      </w:r>
-    </w:p>
-    <w:p>
-      <w:pPr>
-        <w:pStyle w:val="Compact"/>
-        <w:numPr>
-          <w:numId w:val="1028"/>
-          <w:ilvl w:val="2"/>
-        </w:numPr>
-      </w:pPr>
-      <w:r>
-        <w:t xml:space="preserve">The box plots indicate the central tendency and spread of the US Census metrics over the corridor and subsetted census tracts</w:t>
-      </w:r>
-    </w:p>
-    <w:p>
-      <w:pPr>
-        <w:pStyle w:val="Compact"/>
-        <w:numPr>
-          <w:numId w:val="1028"/>
-          <w:ilvl w:val="2"/>
-        </w:numPr>
-      </w:pPr>
-      <w:r>
-        <w:t xml:space="preserve">The user defines which variables to include in the plot by clicking on variables in the table left-adjacent</w:t>
-      </w:r>
-    </w:p>
-    <w:p>
-      <w:pPr>
-        <w:pStyle w:val="Compact"/>
-        <w:numPr>
-          <w:numId w:val="1028"/>
-          <w:ilvl w:val="2"/>
-        </w:numPr>
-      </w:pPr>
-      <w:r>
-        <w:t xml:space="preserve">Like above, this plot is also fully interactive</w:t>
-      </w:r>
-    </w:p>
-    <w:p>
-      <w:pPr>
-        <w:pStyle w:val="Compact"/>
-        <w:numPr>
-          <w:numId w:val="1020"/>
-          <w:ilvl w:val="0"/>
-        </w:numPr>
-      </w:pPr>
-      <w:r>
-        <w:t xml:space="preserve">Metric Tabular Data</w:t>
-      </w:r>
-    </w:p>
-    <w:p>
-      <w:pPr>
-        <w:pStyle w:val="Compact"/>
-        <w:numPr>
-          <w:numId w:val="1029"/>
-          <w:ilvl w:val="1"/>
-        </w:numPr>
-      </w:pPr>
-      <w:r>
-        <w:t xml:space="preserve">This tab displays the same information as the above plots do but in tabular form</w:t>
-      </w:r>
-    </w:p>
-    <w:p>
-      <w:pPr>
-        <w:pStyle w:val="Compact"/>
-        <w:numPr>
-          <w:numId w:val="1029"/>
-          <w:ilvl w:val="1"/>
-        </w:numPr>
-      </w:pPr>
-      <w:r>
-        <w:t xml:space="preserve">The data in this table can be downloaded using the buttons located on the top of the table</w:t>
-      </w:r>
-    </w:p>
-    <w:p>
-      <w:pPr>
-        <w:pStyle w:val="Compact"/>
-        <w:numPr>
-          <w:numId w:val="1020"/>
-          <w:ilvl w:val="0"/>
-        </w:numPr>
-      </w:pPr>
-      <w:r>
-        <w:t xml:space="preserve">Census Tract Subset</w:t>
-      </w:r>
-    </w:p>
-    <w:p>
-      <w:pPr>
-        <w:pStyle w:val="Compact"/>
-        <w:numPr>
-          <w:numId w:val="1030"/>
-          <w:ilvl w:val="1"/>
-        </w:numPr>
-      </w:pPr>
-      <w:r>
-        <w:t xml:space="preserve">This tab contains a table detailing which census tracts were selected by the subset</w:t>
-      </w:r>
-    </w:p>
-    <w:p>
-      <w:pPr>
-        <w:pStyle w:val="Compact"/>
-        <w:numPr>
-          <w:numId w:val="1030"/>
-          <w:ilvl w:val="1"/>
-        </w:numPr>
-      </w:pPr>
-      <w:r>
-        <w:t xml:space="preserve">The data in this table can also be downloaded and should be downloaded along with the tabular metrics above</w:t>
-      </w:r>
-    </w:p>
-    <w:p>
-      <w:pPr>
-        <w:pStyle w:val="Heading4"/>
-      </w:pPr>
-      <w:bookmarkStart w:id="33" w:name="subset-process-description"/>
-      <w:r>
-        <w:t xml:space="preserve">Subset Process Description</w:t>
-      </w:r>
-      <w:bookmarkEnd w:id="33"/>
-    </w:p>
-    <w:p>
-      <w:pPr>
-        <w:pStyle w:val="Compact"/>
-        <w:numPr>
-          <w:numId w:val="1031"/>
-          <w:ilvl w:val="0"/>
-        </w:numPr>
-      </w:pPr>
-      <w:r>
-        <w:t xml:space="preserve">The user defines a new geometry - polygons, lines, points, etc - using the left toolbar on the left hand map (see Spatially Filtered Maps tab)</w:t>
-      </w:r>
-    </w:p>
-    <w:p>
-      <w:pPr>
-        <w:pStyle w:val="Compact"/>
-        <w:numPr>
-          <w:numId w:val="1031"/>
-          <w:ilvl w:val="0"/>
-        </w:numPr>
-      </w:pPr>
-      <w:r>
-        <w:t xml:space="preserve">The user defines a buffer (default 1 mile) to be applied to their geometry (see top Navbar)</w:t>
-      </w:r>
-    </w:p>
-    <w:p>
-      <w:pPr>
-        <w:pStyle w:val="Compact"/>
-        <w:numPr>
-          <w:numId w:val="1031"/>
-          <w:ilvl w:val="0"/>
-        </w:numPr>
-      </w:pPr>
-      <w:r>
-        <w:t xml:space="preserve">The user submits their selections and initiates the filtering and aggregation process by clicking the</w:t>
-      </w:r>
-      <w:r>
-        <w:t xml:space="preserve"> </w:t>
-      </w:r>
-      <w:r>
-        <w:t xml:space="preserve">Filter Default Map</w:t>
-      </w:r>
-      <w:r>
-        <w:t xml:space="preserve"> </w:t>
-      </w:r>
-      <w:r>
-        <w:t xml:space="preserve">button (see Navbar above)</w:t>
-      </w:r>
-    </w:p>
-    <w:p>
-      <w:pPr>
-        <w:pStyle w:val="Compact"/>
-        <w:numPr>
-          <w:numId w:val="1031"/>
-          <w:ilvl w:val="0"/>
-        </w:numPr>
-      </w:pPr>
-      <w:r>
-        <w:t xml:space="preserve">The user defined features and the resulting subset will be displayed on the right hand map (see)</w:t>
-      </w:r>
-    </w:p>
-    <w:p>
-      <w:pPr>
-        <w:pStyle w:val="Compact"/>
-        <w:numPr>
-          <w:numId w:val="1031"/>
-          <w:ilvl w:val="0"/>
-        </w:numPr>
-      </w:pPr>
-      <w:r>
-        <w:t xml:space="preserve">US Census metrics (corridor and subsets) are displayed on the Subset Plots and Subset Data tabs</w:t>
-      </w:r>
-    </w:p>
-    <w:p>
-      <w:pPr>
-        <w:pStyle w:val="Compact"/>
-        <w:numPr>
-          <w:numId w:val="1031"/>
-          <w:ilvl w:val="0"/>
-        </w:numPr>
-      </w:pPr>
-      <w:r>
-        <w:t xml:space="preserve">The user has the option to download their geometry by pressing the</w:t>
-      </w:r>
-      <w:r>
-        <w:t xml:space="preserve"> </w:t>
-      </w:r>
-      <w:r>
-        <w:t xml:space="preserve">Download User Geometry</w:t>
-      </w:r>
-      <w:r>
-        <w:t xml:space="preserve"> </w:t>
-      </w:r>
-      <w:r>
-        <w:t xml:space="preserve">button (see Navbar above)</w:t>
+        <w:t xml:space="preserve">RTPs can be updated more frequently if MPOs elect to do so, but they typically adhere to the required schedule</w:t>
+      </w:r>
+    </w:p>
+    <w:p>
+      <w:pPr>
+        <w:pStyle w:val="Compact"/>
+        <w:numPr>
+          <w:numId w:val="1034"/>
+          <w:ilvl w:val="1"/>
+        </w:numPr>
+      </w:pPr>
+      <w:r>
+        <w:t xml:space="preserve">The expected document update dates seen in this plot are estimates</w:t>
+      </w:r>
+    </w:p>
+    <w:p>
+      <w:pPr>
+        <w:pStyle w:val="Compact"/>
+        <w:numPr>
+          <w:numId w:val="1034"/>
+          <w:ilvl w:val="1"/>
+        </w:numPr>
+      </w:pPr>
+      <w:r>
+        <w:t xml:space="preserve">These estimates are based off of the information above and when the document was published or last updated</w:t>
       </w:r>
     </w:p>
     <w:p>
       <w:pPr>
         <w:pStyle w:val="Heading3"/>
       </w:pPr>
-      <w:bookmarkStart w:id="34" w:name="regional-planning-page"/>
-      <w:r>
-        <w:t xml:space="preserve">Regional Planning Page</w:t>
-      </w:r>
-      <w:bookmarkEnd w:id="34"/>
+      <w:bookmarkStart w:id="36" w:name="data-center"/>
+      <w:r>
+        <w:t xml:space="preserve">Data Center</w:t>
+      </w:r>
+      <w:bookmarkEnd w:id="36"/>
     </w:p>
     <w:p>
       <w:pPr>
         <w:pStyle w:val="FirstParagraph"/>
       </w:pPr>
       <w:r>
-        <w:t xml:space="preserve">This page contains information about the regional agencies responsible for transposition planning along the corridor. In the US, regional transportation planning is performed by metropolitan planning organizations (MPO) or regional transportation planning organizations (RTPO) - these organizations are federally mandated and federally funded and are in place to ensure regional cooperation with regards to transportation planning. In Canada, the regional planning is performed at the Regional District level - the map currently only contains regional planning documents for Vancouver Metro/TransLink. This layer of governance directs and allocates investments for transportation projects, establish shared vision and goals for the future of the regions, and acts as a conduit that facilitate collaboration between residents, interested parties, and other levels of government both at the federal, state, and local levels. In acting in the capacity stated above, regional transportation planners produce a number of publications which detail both short-range project funding and long-range transportation planning. For the US regional planners, these documents are the Transportation Improvement Program (TIP) and the Regional Transportation Plan (RTP), respectively. The Canadian regional transportation planners also release documents that are similar to and act in the same capacity as the documents stated above - they are currently classified in the dashboard with the TIP, RTP, or CEDS acronyms for simplicity.</w:t>
+        <w:t xml:space="preserve">This page allows the user to examine and retrieve the data contained in the base map. This page contains two tables - the left hand table contains information on all the layers which are currently included in the base map and the right hand table details the information contained in each layer. All layers have been previously processed in order to remove unneeded information, clean or reconstruct data of poor quality, spatially buffer to limit the original extent of the data, or two combine similar data that were retreived from separate sources. Links are provided to the data’s original source as well as features that allow the user to download the processed data.</w:t>
       </w:r>
     </w:p>
     <w:p>
@@ -1522,39 +1691,67 @@
         <w:pStyle w:val="BodyText"/>
       </w:pPr>
       <w:r>
-        <w:t xml:space="preserve">This page contains a few features to help track these documents and to provide information on the US and CA regional planning organizations:</w:t>
-      </w:r>
-    </w:p>
-    <w:p>
-      <w:pPr>
-        <w:pStyle w:val="BodyText"/>
-      </w:pPr>
-      <w:r>
-        <w:t xml:space="preserve">Census Metrics Table</w:t>
-      </w:r>
-    </w:p>
-    <w:p>
-      <w:pPr>
-        <w:pStyle w:val="Compact"/>
-        <w:numPr>
-          <w:numId w:val="1032"/>
-          <w:ilvl w:val="0"/>
-        </w:numPr>
-      </w:pPr>
-      <w:r>
-        <w:t xml:space="preserve">This table is the result of spatially aggregating the census tract layers using the US MPO/RTPO boundaries</w:t>
-      </w:r>
-    </w:p>
-    <w:p>
-      <w:pPr>
-        <w:pStyle w:val="Compact"/>
-        <w:numPr>
-          <w:numId w:val="1033"/>
-          <w:ilvl w:val="1"/>
-        </w:numPr>
-      </w:pPr>
-      <w:r>
-        <w:t xml:space="preserve">This table does not currently contain data for Vancouver Metro</w:t>
+        <w:t xml:space="preserve">Default Map Data Layers table</w:t>
+      </w:r>
+    </w:p>
+    <w:p>
+      <w:pPr>
+        <w:pStyle w:val="Compact"/>
+        <w:numPr>
+          <w:numId w:val="1036"/>
+          <w:ilvl w:val="0"/>
+        </w:numPr>
+      </w:pPr>
+      <w:r>
+        <w:t xml:space="preserve">Contains information for all layers in base map</w:t>
+      </w:r>
+    </w:p>
+    <w:p>
+      <w:pPr>
+        <w:pStyle w:val="Compact"/>
+        <w:numPr>
+          <w:numId w:val="1036"/>
+          <w:ilvl w:val="0"/>
+        </w:numPr>
+      </w:pPr>
+      <w:r>
+        <w:t xml:space="preserve">Contains notes on the data layer - enabled by user click</w:t>
+      </w:r>
+    </w:p>
+    <w:p>
+      <w:pPr>
+        <w:pStyle w:val="Compact"/>
+        <w:numPr>
+          <w:numId w:val="1036"/>
+          <w:ilvl w:val="0"/>
+        </w:numPr>
+      </w:pPr>
+      <w:r>
+        <w:t xml:space="preserve">Contains links to the original data source - enabled by user click</w:t>
+      </w:r>
+    </w:p>
+    <w:p>
+      <w:pPr>
+        <w:pStyle w:val="Compact"/>
+        <w:numPr>
+          <w:numId w:val="1036"/>
+          <w:ilvl w:val="0"/>
+        </w:numPr>
+      </w:pPr>
+      <w:r>
+        <w:t xml:space="preserve">Clicking on a singular data layer will select that layer to be displayed in the right-hand table</w:t>
+      </w:r>
+    </w:p>
+    <w:p>
+      <w:pPr>
+        <w:pStyle w:val="Compact"/>
+        <w:numPr>
+          <w:numId w:val="1036"/>
+          <w:ilvl w:val="0"/>
+        </w:numPr>
+      </w:pPr>
+      <w:r>
+        <w:t xml:space="preserve">The contents of this table can be downloaded or copied by using the buttons at the top of the table</w:t>
       </w:r>
     </w:p>
     <w:p>
@@ -1562,238 +1759,72 @@
         <w:pStyle w:val="FirstParagraph"/>
       </w:pPr>
       <w:r>
-        <w:t xml:space="preserve">Documents Timeline</w:t>
-      </w:r>
-    </w:p>
-    <w:p>
-      <w:pPr>
-        <w:pStyle w:val="Compact"/>
-        <w:numPr>
-          <w:numId w:val="1034"/>
-          <w:ilvl w:val="0"/>
-        </w:numPr>
-      </w:pPr>
-      <w:r>
-        <w:t xml:space="preserve">This plot graphically depicts when the different US/CA regional planning organization’s planning documents are expected to be rewritten or updated</w:t>
-      </w:r>
-    </w:p>
-    <w:p>
-      <w:pPr>
-        <w:pStyle w:val="Compact"/>
-        <w:numPr>
-          <w:numId w:val="1035"/>
-          <w:ilvl w:val="1"/>
-        </w:numPr>
-      </w:pPr>
-      <w:r>
-        <w:t xml:space="preserve">The RTP documents are supposed to be updated every four years</w:t>
-      </w:r>
-    </w:p>
-    <w:p>
-      <w:pPr>
-        <w:pStyle w:val="Compact"/>
-        <w:numPr>
-          <w:numId w:val="1035"/>
-          <w:ilvl w:val="1"/>
-        </w:numPr>
-      </w:pPr>
-      <w:r>
-        <w:t xml:space="preserve">The TIP documents are supposed to be updated every year</w:t>
-      </w:r>
-    </w:p>
-    <w:p>
-      <w:pPr>
-        <w:pStyle w:val="Compact"/>
-        <w:numPr>
-          <w:numId w:val="1035"/>
-          <w:ilvl w:val="1"/>
-        </w:numPr>
-      </w:pPr>
-      <w:r>
-        <w:t xml:space="preserve">The expected document update dates seen in this plot are estimates</w:t>
-      </w:r>
-    </w:p>
-    <w:p>
-      <w:pPr>
-        <w:pStyle w:val="Compact"/>
-        <w:numPr>
-          <w:numId w:val="1035"/>
-          <w:ilvl w:val="1"/>
-        </w:numPr>
-      </w:pPr>
-      <w:r>
-        <w:t xml:space="preserve">These estimates are based off of the information above and when the document was published or last updated</w:t>
-      </w:r>
-    </w:p>
-    <w:p>
-      <w:pPr>
-        <w:pStyle w:val="Compact"/>
-        <w:numPr>
-          <w:numId w:val="1035"/>
-          <w:ilvl w:val="1"/>
-        </w:numPr>
-      </w:pPr>
-      <w:r>
-        <w:t xml:space="preserve">IT was to determine for some of the documents when they were last updated and some of the information contained in this plot may be incorrect</w:t>
+        <w:t xml:space="preserve">Raw Data for Selected Layer</w:t>
+      </w:r>
+    </w:p>
+    <w:p>
+      <w:pPr>
+        <w:pStyle w:val="Compact"/>
+        <w:numPr>
+          <w:numId w:val="1037"/>
+          <w:ilvl w:val="0"/>
+        </w:numPr>
+      </w:pPr>
+      <w:r>
+        <w:t xml:space="preserve">Displays the data for the layer selected via user row selection of the left hand table</w:t>
+      </w:r>
+    </w:p>
+    <w:p>
+      <w:pPr>
+        <w:pStyle w:val="Compact"/>
+        <w:numPr>
+          <w:numId w:val="1037"/>
+          <w:ilvl w:val="0"/>
+        </w:numPr>
+      </w:pPr>
+      <w:r>
+        <w:t xml:space="preserve">Displays all the information for selected layer that is shown in the base map</w:t>
+      </w:r>
+    </w:p>
+    <w:p>
+      <w:pPr>
+        <w:pStyle w:val="Compact"/>
+        <w:numPr>
+          <w:numId w:val="1037"/>
+          <w:ilvl w:val="0"/>
+        </w:numPr>
+      </w:pPr>
+      <w:r>
+        <w:t xml:space="preserve">The contents of this table can be downloaded or copied by using the buttons at the top of the table</w:t>
       </w:r>
     </w:p>
     <w:p>
       <w:pPr>
         <w:pStyle w:val="Heading3"/>
       </w:pPr>
-      <w:bookmarkStart w:id="35" w:name="data-center"/>
-      <w:r>
-        <w:t xml:space="preserve">Data Center</w:t>
-      </w:r>
-      <w:bookmarkEnd w:id="35"/>
+      <w:bookmarkStart w:id="37" w:name="help-center"/>
+      <w:r>
+        <w:t xml:space="preserve">Help Center</w:t>
+      </w:r>
+      <w:bookmarkEnd w:id="37"/>
     </w:p>
     <w:p>
       <w:pPr>
         <w:pStyle w:val="FirstParagraph"/>
       </w:pPr>
       <w:r>
-        <w:t xml:space="preserve">This page allows the user to examine and retrieve the data contained in the base map. This page contains two tables - the left hand table contains information on all the layers which are currently included in the base map and the right hand table details the information contained in each layer. All layers have been previously processed in order to remove superfluous information, clean or reconstruct data of poor quality, spatially buffer to limit the original extent of the data, or two combine similar data that were retreived from separate sources. Links are provided to the data’s original source as well as features that allow the user to download the processed data.</w:t>
-      </w:r>
-    </w:p>
-    <w:p>
-      <w:pPr>
-        <w:pStyle w:val="BodyText"/>
-      </w:pPr>
-      <w:r>
-        <w:t xml:space="preserve">Default Map Data Layers table</w:t>
-      </w:r>
-    </w:p>
-    <w:p>
-      <w:pPr>
-        <w:pStyle w:val="Compact"/>
-        <w:numPr>
-          <w:numId w:val="1036"/>
-          <w:ilvl w:val="0"/>
-        </w:numPr>
-      </w:pPr>
-      <w:r>
-        <w:t xml:space="preserve">Contains information for all layers in base map</w:t>
-      </w:r>
-    </w:p>
-    <w:p>
-      <w:pPr>
-        <w:pStyle w:val="Compact"/>
-        <w:numPr>
-          <w:numId w:val="1036"/>
-          <w:ilvl w:val="0"/>
-        </w:numPr>
-      </w:pPr>
-      <w:r>
-        <w:t xml:space="preserve">Contains notes on the data layer - enabled by user click</w:t>
-      </w:r>
-    </w:p>
-    <w:p>
-      <w:pPr>
-        <w:pStyle w:val="Compact"/>
-        <w:numPr>
-          <w:numId w:val="1036"/>
-          <w:ilvl w:val="0"/>
-        </w:numPr>
-      </w:pPr>
-      <w:r>
-        <w:t xml:space="preserve">Contains links to the original data source - enabled by user click</w:t>
-      </w:r>
-    </w:p>
-    <w:p>
-      <w:pPr>
-        <w:pStyle w:val="Compact"/>
-        <w:numPr>
-          <w:numId w:val="1036"/>
-          <w:ilvl w:val="0"/>
-        </w:numPr>
-      </w:pPr>
-      <w:r>
-        <w:t xml:space="preserve">Clicking on a singular data layer will select that layer to be displayed in the right-hand table</w:t>
-      </w:r>
-    </w:p>
-    <w:p>
-      <w:pPr>
-        <w:pStyle w:val="Compact"/>
-        <w:numPr>
-          <w:numId w:val="1036"/>
-          <w:ilvl w:val="0"/>
-        </w:numPr>
-      </w:pPr>
-      <w:r>
-        <w:t xml:space="preserve">The contents of this table can be downloaded or copied by using the buttons at the top of the table</w:t>
-      </w:r>
-    </w:p>
-    <w:p>
-      <w:pPr>
-        <w:pStyle w:val="FirstParagraph"/>
-      </w:pPr>
-      <w:r>
-        <w:t xml:space="preserve">Raw Data for Selected Layer</w:t>
-      </w:r>
-    </w:p>
-    <w:p>
-      <w:pPr>
-        <w:pStyle w:val="Compact"/>
-        <w:numPr>
-          <w:numId w:val="1037"/>
-          <w:ilvl w:val="0"/>
-        </w:numPr>
-      </w:pPr>
-      <w:r>
-        <w:t xml:space="preserve">Displays the data for the layer selected via user row selection of the left hand table</w:t>
-      </w:r>
-    </w:p>
-    <w:p>
-      <w:pPr>
-        <w:pStyle w:val="Compact"/>
-        <w:numPr>
-          <w:numId w:val="1037"/>
-          <w:ilvl w:val="0"/>
-        </w:numPr>
-      </w:pPr>
-      <w:r>
-        <w:t xml:space="preserve">Displays all the information for selected layer that is shown in the base map</w:t>
-      </w:r>
-    </w:p>
-    <w:p>
-      <w:pPr>
-        <w:pStyle w:val="Compact"/>
-        <w:numPr>
-          <w:numId w:val="1037"/>
-          <w:ilvl w:val="0"/>
-        </w:numPr>
-      </w:pPr>
-      <w:r>
-        <w:t xml:space="preserve">The contents of this table can be downloaded or copied by using the buttons at the top of the table</w:t>
-      </w:r>
-    </w:p>
-    <w:p>
-      <w:pPr>
-        <w:pStyle w:val="Heading3"/>
-      </w:pPr>
-      <w:bookmarkStart w:id="36" w:name="help-center"/>
-      <w:r>
-        <w:t xml:space="preserve">Help Center</w:t>
-      </w:r>
-      <w:bookmarkEnd w:id="36"/>
-    </w:p>
-    <w:p>
-      <w:pPr>
-        <w:pStyle w:val="FirstParagraph"/>
-      </w:pPr>
-      <w:r>
-        <w:t xml:space="preserve">Selecting this menu item will not generate a new display window but will two buttons directly below in the sidebar menu. These buttons re-display the into-modal seen when the page first loads and takes you to this document.</w:t>
+        <w:t xml:space="preserve">Selecting this menu item will not generate a new display window but will display three buttons directly below. These buttons re-display the intro-modal seen when the page first loads and takes you to this document.</w:t>
       </w:r>
     </w:p>
     <w:p>
       <w:pPr>
         <w:pStyle w:val="Heading2"/>
       </w:pPr>
-      <w:bookmarkStart w:id="37" w:name="sharing-this-dashboard"/>
+      <w:bookmarkStart w:id="38" w:name="sharing-this-dashboard"/>
       <w:r>
         <w:t xml:space="preserve">Sharing this Dashboard</w:t>
       </w:r>
-      <w:bookmarkEnd w:id="37"/>
+      <w:bookmarkEnd w:id="38"/>
     </w:p>
     <w:p>
       <w:pPr>

</xml_diff>